<commit_message>
Funktionskrav 1.1 klart. Funktionskrav 1.2 påbörjat.
</commit_message>
<xml_diff>
--- a/Dokumentation/Vision.docx
+++ b/Dokumentation/Vision.docx
@@ -95,7 +95,15 @@
         <w:t>Användaren</w:t>
       </w:r>
       <w:r>
-        <w:t xml:space="preserve"> är en ung person </w:t>
+        <w:t xml:space="preserve"> är en </w:t>
+      </w:r>
+      <w:r>
+        <w:t>p</w:t>
+      </w:r>
+      <w:bookmarkStart w:id="0" w:name="_GoBack"/>
+      <w:bookmarkEnd w:id="0"/>
+      <w:r>
+        <w:t xml:space="preserve">erson </w:t>
       </w:r>
       <w:r>
         <w:t xml:space="preserve">med </w:t>
@@ -211,21 +219,7 @@
           <w:rPr>
             <w:rStyle w:val="Hyperlink"/>
           </w:rPr>
-          <w:t>http://www.andkon.com/arcade/shooter</w:t>
-        </w:r>
-        <w:bookmarkStart w:id="0" w:name="_GoBack"/>
-        <w:bookmarkEnd w:id="0"/>
-        <w:r>
-          <w:rPr>
-            <w:rStyle w:val="Hyperlink"/>
-          </w:rPr>
-          <w:t>/</w:t>
-        </w:r>
-        <w:r>
-          <w:rPr>
-            <w:rStyle w:val="Hyperlink"/>
-          </w:rPr>
-          <w:t>jetfighter/</w:t>
+          <w:t>http://www.andkon.com/arcade/shooter/jetfighter/</w:t>
         </w:r>
       </w:hyperlink>
       <w:r>
@@ -403,16 +397,28 @@
   <w:p>
     <w:pPr>
       <w:pStyle w:val="Header"/>
+      <w:rPr>
+        <w:lang w:val="en-US"/>
+      </w:rPr>
     </w:pPr>
     <w:r>
+      <w:rPr>
+        <w:lang w:val="en-US"/>
+      </w:rPr>
       <w:t>Fabian Gillholm</w:t>
     </w:r>
   </w:p>
   <w:p>
     <w:pPr>
       <w:pStyle w:val="Header"/>
+      <w:rPr>
+        <w:lang w:val="en-US"/>
+      </w:rPr>
     </w:pPr>
     <w:r>
+      <w:rPr>
+        <w:lang w:val="en-US"/>
+      </w:rPr>
       <w:t>fg222cj@student.lnu.se</w:t>
     </w:r>
   </w:p>
@@ -675,6 +681,7 @@
   <w:style w:type="character" w:default="1" w:styleId="DefaultParagraphFont">
     <w:name w:val="Default Paragraph Font"/>
     <w:uiPriority w:val="1"/>
+    <w:semiHidden/>
     <w:unhideWhenUsed/>
   </w:style>
   <w:style w:type="table" w:default="1" w:styleId="TableNormal">
@@ -1121,6 +1128,7 @@
   <w:style w:type="character" w:default="1" w:styleId="DefaultParagraphFont">
     <w:name w:val="Default Paragraph Font"/>
     <w:uiPriority w:val="1"/>
+    <w:semiHidden/>
     <w:unhideWhenUsed/>
   </w:style>
   <w:style w:type="table" w:default="1" w:styleId="TableNormal">

</xml_diff>